<commit_message>
Fix: Corrección de errores de TypeScript y build - Sistema completo funcional
</commit_message>
<xml_diff>
--- a/src/templates/contracts/ContratoTemplate.docx
+++ b/src/templates/contracts/ContratoTemplate.docx
@@ -13,7 +13,7 @@
         <mc:AlternateContent>
           <mc:Choice Requires="wps">
             <w:drawing>
-              <wp:anchor distT="0" distB="0" distL="0" distR="0" simplePos="0" relativeHeight="487587840" behindDoc="1" locked="0" layoutInCell="1" allowOverlap="1" wp14:anchorId="37ECADE2" wp14:editId="0DD79969">
+              <wp:anchor distT="0" distB="0" distL="0" distR="0" simplePos="0" relativeHeight="251654656" behindDoc="1" locked="0" layoutInCell="1" allowOverlap="1" wp14:anchorId="37ECADE2" wp14:editId="0AF598C9">
                 <wp:simplePos x="0" y="0"/>
                 <wp:positionH relativeFrom="page">
                   <wp:posOffset>558088</wp:posOffset>
@@ -84,7 +84,7 @@
           </mc:Choice>
           <mc:Fallback>
             <w:pict>
-              <v:shape w14:anchorId="62945214" id="Graphic 1" o:spid="_x0000_s1026" style="position:absolute;margin-left:43.95pt;margin-top:22.3pt;width:544.55pt;height:.75pt;z-index:-15728640;visibility:visible;mso-wrap-style:square;mso-wrap-distance-left:0;mso-wrap-distance-top:0;mso-wrap-distance-right:0;mso-wrap-distance-bottom:0;mso-position-horizontal:absolute;mso-position-horizontal-relative:page;mso-position-vertical:absolute;mso-position-vertical-relative:text;v-text-anchor:top" coordsize="6915784,9525" o:gfxdata="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" path="m6915277,l,,,9144r6915277,l6915277,xe" fillcolor="black" stroked="f">
+              <v:shape w14:anchorId="2E5A7FED" id="Graphic 1" o:spid="_x0000_s1026" style="position:absolute;margin-left:43.95pt;margin-top:22.3pt;width:544.55pt;height:.75pt;z-index:-251661824;visibility:visible;mso-wrap-style:square;mso-wrap-distance-left:0;mso-wrap-distance-top:0;mso-wrap-distance-right:0;mso-wrap-distance-bottom:0;mso-position-horizontal:absolute;mso-position-horizontal-relative:page;mso-position-vertical:absolute;mso-position-vertical-relative:text;v-text-anchor:top" coordsize="6915784,9525" o:gfxdata="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" path="m6915277,l,,,9144r6915277,l6915277,xe" fillcolor="black" stroked="f">
                 <v:path arrowok="t"/>
                 <w10:wrap type="topAndBottom" anchorx="page"/>
               </v:shape>
@@ -347,7 +347,7 @@
           </mc:Choice>
           <mc:Fallback>
             <w:pict>
-              <v:group w14:anchorId="71B408A8" id="Group 2" o:spid="_x0000_s1026" style="width:544.55pt;height:.5pt;mso-position-horizontal-relative:char;mso-position-vertical-relative:line" coordsize="69157,63" o:gfxdata="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">
+              <v:group w14:anchorId="09CB5323" id="Group 2" o:spid="_x0000_s1026" style="width:544.55pt;height:.5pt;mso-position-horizontal-relative:char;mso-position-vertical-relative:line" coordsize="69157,63" o:gfxdata="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">
                 <v:shape id="Graphic 3" o:spid="_x0000_s1027" style="position:absolute;width:69157;height:63;visibility:visible;mso-wrap-style:square;v-text-anchor:top" coordsize="6915784,6350" o:gfxdata="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" path="m6915277,l,,,6096r6915277,l6915277,xe" fillcolor="black" stroked="f">
                   <v:path arrowok="t"/>
                 </v:shape>
@@ -850,7 +850,7 @@
           </mc:Choice>
           <mc:Fallback>
             <w:pict>
-              <v:group w14:anchorId="7ACF7528" id="Group 4" o:spid="_x0000_s1026" style="width:544.55pt;height:.75pt;mso-position-horizontal-relative:char;mso-position-vertical-relative:line" coordsize="69157,95" o:gfxdata="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">
+              <v:group w14:anchorId="09BE6115" id="Group 4" o:spid="_x0000_s1026" style="width:544.55pt;height:.75pt;mso-position-horizontal-relative:char;mso-position-vertical-relative:line" coordsize="69157,95" o:gfxdata="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">
                 <v:shape id="Graphic 5" o:spid="_x0000_s1027" style="position:absolute;width:69157;height:95;visibility:visible;mso-wrap-style:square;v-text-anchor:top" coordsize="6915784,9525" o:gfxdata="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" path="m6915277,l,,,9143r6915277,l6915277,xe" fillcolor="black" stroked="f">
                   <v:path arrowok="t"/>
                 </v:shape>
@@ -1104,7 +1104,7 @@
           </mc:Choice>
           <mc:Fallback>
             <w:pict>
-              <v:group w14:anchorId="6E50131B" id="Group 6" o:spid="_x0000_s1026" style="width:544.55pt;height:1.2pt;mso-position-horizontal-relative:char;mso-position-vertical-relative:line" coordsize="69157,152" o:gfxdata="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">
+              <v:group w14:anchorId="7A11A44A" id="Group 6" o:spid="_x0000_s1026" style="width:544.55pt;height:1.2pt;mso-position-horizontal-relative:char;mso-position-vertical-relative:line" coordsize="69157,152" o:gfxdata="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">
                 <v:shape id="Graphic 7" o:spid="_x0000_s1027" style="position:absolute;width:69157;height:152;visibility:visible;mso-wrap-style:square;v-text-anchor:top" coordsize="6915784,15240" o:gfxdata="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" path="m6915277,l,,,9144r,6096l6915277,15240r,-6096l6915277,xe" fillcolor="black" stroked="f">
                   <v:path arrowok="t"/>
                 </v:shape>
@@ -1218,7 +1218,7 @@
           </mc:Choice>
           <mc:Fallback>
             <w:pict>
-              <v:group w14:anchorId="57DD56F3" id="Group 8" o:spid="_x0000_s1026" style="width:544.55pt;height:.75pt;mso-position-horizontal-relative:char;mso-position-vertical-relative:line" coordsize="69157,95" o:gfxdata="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">
+              <v:group w14:anchorId="4E21B5C1" id="Group 8" o:spid="_x0000_s1026" style="width:544.55pt;height:.75pt;mso-position-horizontal-relative:char;mso-position-vertical-relative:line" coordsize="69157,95" o:gfxdata="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">
                 <v:shape id="Graphic 9" o:spid="_x0000_s1027" style="position:absolute;width:69157;height:95;visibility:visible;mso-wrap-style:square;v-text-anchor:top" coordsize="6915784,9525" o:gfxdata="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" path="m6915277,l,,,9144r6915277,l6915277,xe" fillcolor="black" stroked="f">
                   <v:path arrowok="t"/>
                 </v:shape>
@@ -1245,6 +1245,37 @@
       <w:proofErr w:type="spellStart"/>
       <w:r>
         <w:t>nombre_obra</w:t>
+      </w:r>
+      <w:proofErr w:type="spellEnd"/>
+      <w:r>
+        <w:t>}}</w:t>
+      </w:r>
+      <w:r>
+        <w:t>, ubicado en</w:t>
+      </w:r>
+      <w:r>
+        <w:t xml:space="preserve"> </w:t>
+      </w:r>
+      <w:r>
+        <w:t>{{</w:t>
+      </w:r>
+      <w:proofErr w:type="spellStart"/>
+      <w:r>
+        <w:t>direcci</w:t>
+      </w:r>
+      <w:r>
+        <w:t>o</w:t>
+      </w:r>
+      <w:r>
+        <w:t>n_obra</w:t>
+      </w:r>
+      <w:proofErr w:type="spellEnd"/>
+      <w:r>
+        <w:t>}}, {{</w:t>
+      </w:r>
+      <w:proofErr w:type="spellStart"/>
+      <w:r>
+        <w:t>ciudad_obra</w:t>
       </w:r>
       <w:proofErr w:type="spellEnd"/>
       <w:r>
@@ -1525,7 +1556,7 @@
           </mc:Choice>
           <mc:Fallback>
             <w:pict>
-              <v:group w14:anchorId="751401B1" id="Group 10" o:spid="_x0000_s1026" style="width:544.55pt;height:.75pt;mso-position-horizontal-relative:char;mso-position-vertical-relative:line" coordsize="69157,95" o:gfxdata="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">
+              <v:group w14:anchorId="0E41D6E3" id="Group 10" o:spid="_x0000_s1026" style="width:544.55pt;height:.75pt;mso-position-horizontal-relative:char;mso-position-vertical-relative:line" coordsize="69157,95" o:gfxdata="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">
                 <v:shape id="Graphic 11" o:spid="_x0000_s1027" style="position:absolute;width:69157;height:95;visibility:visible;mso-wrap-style:square;v-text-anchor:top" coordsize="6915784,9525" o:gfxdata="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" path="m6915277,l,,,9144r6915277,l6915277,xe" fillcolor="black" stroked="f">
                   <v:path arrowok="t"/>
                 </v:shape>
@@ -1884,7 +1915,7 @@
           </mc:Choice>
           <mc:Fallback>
             <w:pict>
-              <v:group w14:anchorId="561B20DE" id="Group 12" o:spid="_x0000_s1026" style="width:544.55pt;height:.75pt;mso-position-horizontal-relative:char;mso-position-vertical-relative:line" coordsize="69157,95" o:gfxdata="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">
+              <v:group w14:anchorId="7729D6E1" id="Group 12" o:spid="_x0000_s1026" style="width:544.55pt;height:.75pt;mso-position-horizontal-relative:char;mso-position-vertical-relative:line" coordsize="69157,95" o:gfxdata="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">
                 <v:shape id="Graphic 13" o:spid="_x0000_s1027" style="position:absolute;width:69157;height:95;visibility:visible;mso-wrap-style:square;v-text-anchor:top" coordsize="6915784,9525" o:gfxdata="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" path="m6915277,l,,,9144r6915277,l6915277,xe" fillcolor="black" stroked="f">
                   <v:path arrowok="t"/>
                 </v:shape>
@@ -2363,7 +2394,7 @@
           </mc:Choice>
           <mc:Fallback>
             <w:pict>
-              <v:group w14:anchorId="6CF82320" id="Group 14" o:spid="_x0000_s1026" style="width:544.55pt;height:.75pt;mso-position-horizontal-relative:char;mso-position-vertical-relative:line" coordsize="69157,95" o:gfxdata="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">
+              <v:group w14:anchorId="367387F2" id="Group 14" o:spid="_x0000_s1026" style="width:544.55pt;height:.75pt;mso-position-horizontal-relative:char;mso-position-vertical-relative:line" coordsize="69157,95" o:gfxdata="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">
                 <v:shape id="Graphic 15" o:spid="_x0000_s1027" style="position:absolute;width:69157;height:95;visibility:visible;mso-wrap-style:square;v-text-anchor:top" coordsize="6915784,9525" o:gfxdata="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" path="m6915277,l,,,9144r6915277,l6915277,xe" fillcolor="black" stroked="f">
                   <v:path arrowok="t"/>
                 </v:shape>
@@ -2382,9 +2413,6 @@
         <w:jc w:val="center"/>
       </w:pPr>
       <w:r>
-        <w:t xml:space="preserve">HASTA </w:t>
-      </w:r>
-      <w:r>
         <w:t>{{</w:t>
       </w:r>
       <w:proofErr w:type="spellStart"/>
@@ -2413,7 +2441,7 @@
         <mc:AlternateContent>
           <mc:Choice Requires="wpg">
             <w:drawing>
-              <wp:inline distT="0" distB="0" distL="0" distR="0" wp14:anchorId="2DA52B57" wp14:editId="347C8751">
+              <wp:inline distT="0" distB="0" distL="0" distR="0" wp14:anchorId="2DA52B57" wp14:editId="17D5E98D">
                 <wp:extent cx="6915784" cy="9525"/>
                 <wp:effectExtent l="0" t="0" r="0" b="0"/>
                 <wp:docPr id="16" name="Group 16"/>
@@ -2488,7 +2516,7 @@
           </mc:Choice>
           <mc:Fallback>
             <w:pict>
-              <v:group w14:anchorId="3CCEFA17" id="Group 16" o:spid="_x0000_s1026" style="width:544.55pt;height:.75pt;mso-position-horizontal-relative:char;mso-position-vertical-relative:line" coordsize="69157,95" o:gfxdata="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">
+              <v:group w14:anchorId="7247A6E9" id="Group 16" o:spid="_x0000_s1026" style="width:544.55pt;height:.75pt;mso-position-horizontal-relative:char;mso-position-vertical-relative:line" coordsize="69157,95" o:gfxdata="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">
                 <v:shape id="Graphic 17" o:spid="_x0000_s1027" style="position:absolute;width:69157;height:95;visibility:visible;mso-wrap-style:square;v-text-anchor:top" coordsize="6915784,9525" o:gfxdata="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" path="m6915277,l,,,9144r6915277,l6915277,xe" fillcolor="black" stroked="f">
                   <v:path arrowok="t"/>
                 </v:shape>
@@ -2900,7 +2928,7 @@
           </mc:Choice>
           <mc:Fallback>
             <w:pict>
-              <v:group w14:anchorId="290FB996" id="Group 18" o:spid="_x0000_s1026" style="width:544.55pt;height:.75pt;mso-position-horizontal-relative:char;mso-position-vertical-relative:line" coordsize="69157,95" o:gfxdata="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">
+              <v:group w14:anchorId="7E91CA9B" id="Group 18" o:spid="_x0000_s1026" style="width:544.55pt;height:.75pt;mso-position-horizontal-relative:char;mso-position-vertical-relative:line" coordsize="69157,95" o:gfxdata="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">
                 <v:shape id="Graphic 19" o:spid="_x0000_s1027" style="position:absolute;width:69157;height:95;visibility:visible;mso-wrap-style:square;v-text-anchor:top" coordsize="6915784,9525" o:gfxdata="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" path="m6915277,l,,,9143r6915277,l6915277,xe" fillcolor="black" stroked="f">
                   <v:path arrowok="t"/>
                 </v:shape>
@@ -2923,7 +2951,10 @@
       </w:r>
       <w:proofErr w:type="spellStart"/>
       <w:r>
-        <w:t>fecha_inicio</w:t>
+        <w:t>fecha_</w:t>
+      </w:r>
+      <w:r>
+        <w:t>entrada_empresa</w:t>
       </w:r>
       <w:proofErr w:type="spellEnd"/>
       <w:r>
@@ -3022,7 +3053,7 @@
           </mc:Choice>
           <mc:Fallback>
             <w:pict>
-              <v:group w14:anchorId="2E75118D" id="Group 20" o:spid="_x0000_s1026" style="width:544.55pt;height:.75pt;mso-position-horizontal-relative:char;mso-position-vertical-relative:line" coordsize="69157,95" o:gfxdata="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">
+              <v:group w14:anchorId="23BADE40" id="Group 20" o:spid="_x0000_s1026" style="width:544.55pt;height:.75pt;mso-position-horizontal-relative:char;mso-position-vertical-relative:line" coordsize="69157,95" o:gfxdata="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">
                 <v:shape id="Graphic 21" o:spid="_x0000_s1027" style="position:absolute;width:69157;height:95;visibility:visible;mso-wrap-style:square;v-text-anchor:top" coordsize="6915784,9525" o:gfxdata="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" path="m6915277,l,,,9144r6915277,l6915277,xe" fillcolor="black" stroked="f">
                   <v:path arrowok="t"/>
                 </v:shape>
@@ -3439,6 +3470,73 @@
         <w:pStyle w:val="Textoindependiente"/>
         <w:spacing w:line="249" w:lineRule="auto"/>
       </w:pPr>
+      <w:r>
+        <w:rPr>
+          <w:noProof/>
+        </w:rPr>
+        <w:drawing>
+          <wp:anchor distT="0" distB="0" distL="114300" distR="114300" simplePos="0" relativeHeight="487596032" behindDoc="0" locked="0" layoutInCell="1" allowOverlap="1" wp14:anchorId="01760591" wp14:editId="70DC335F">
+            <wp:simplePos x="0" y="0"/>
+            <wp:positionH relativeFrom="column">
+              <wp:posOffset>4902265</wp:posOffset>
+            </wp:positionH>
+            <wp:positionV relativeFrom="paragraph">
+              <wp:posOffset>144780</wp:posOffset>
+            </wp:positionV>
+            <wp:extent cx="1638300" cy="1115739"/>
+            <wp:effectExtent l="0" t="0" r="0" b="8255"/>
+            <wp:wrapNone/>
+            <wp:docPr id="634156092" name="Imagen 14" descr="Imagen que contiene oscuro, iluminado, luz, aire&#10;&#10;El contenido generado por IA puede ser incorrecto."/>
+            <wp:cNvGraphicFramePr>
+              <a:graphicFrameLocks xmlns:a="http://schemas.openxmlformats.org/drawingml/2006/main" noChangeAspect="1"/>
+            </wp:cNvGraphicFramePr>
+            <a:graphic xmlns:a="http://schemas.openxmlformats.org/drawingml/2006/main">
+              <a:graphicData uri="http://schemas.openxmlformats.org/drawingml/2006/picture">
+                <pic:pic xmlns:pic="http://schemas.openxmlformats.org/drawingml/2006/picture">
+                  <pic:nvPicPr>
+                    <pic:cNvPr id="634156092" name="Imagen 14" descr="Imagen que contiene oscuro, iluminado, luz, aire&#10;&#10;El contenido generado por IA puede ser incorrecto."/>
+                    <pic:cNvPicPr>
+                      <a:picLocks noChangeAspect="1" noChangeArrowheads="1"/>
+                    </pic:cNvPicPr>
+                  </pic:nvPicPr>
+                  <pic:blipFill>
+                    <a:blip r:embed="rId5" cstate="print">
+                      <a:extLst>
+                        <a:ext uri="{28A0092B-C50C-407E-A947-70E740481C1C}">
+                          <a14:useLocalDpi xmlns:a14="http://schemas.microsoft.com/office/drawing/2010/main" val="0"/>
+                        </a:ext>
+                      </a:extLst>
+                    </a:blip>
+                    <a:srcRect/>
+                    <a:stretch>
+                      <a:fillRect/>
+                    </a:stretch>
+                  </pic:blipFill>
+                  <pic:spPr bwMode="auto">
+                    <a:xfrm>
+                      <a:off x="0" y="0"/>
+                      <a:ext cx="1638300" cy="1115739"/>
+                    </a:xfrm>
+                    <a:prstGeom prst="rect">
+                      <a:avLst/>
+                    </a:prstGeom>
+                    <a:noFill/>
+                    <a:ln>
+                      <a:noFill/>
+                    </a:ln>
+                  </pic:spPr>
+                </pic:pic>
+              </a:graphicData>
+            </a:graphic>
+            <wp14:sizeRelH relativeFrom="page">
+              <wp14:pctWidth>0</wp14:pctWidth>
+            </wp14:sizeRelH>
+            <wp14:sizeRelV relativeFrom="page">
+              <wp14:pctHeight>0</wp14:pctHeight>
+            </wp14:sizeRelV>
+          </wp:anchor>
+        </w:drawing>
+      </w:r>
       <w:r>
         <w:rPr>
           <w:b/>
@@ -3603,7 +3701,7 @@
           </mc:Choice>
           <mc:Fallback>
             <w:pict>
-              <v:shape w14:anchorId="0ED1D8ED" id="Graphic 22" o:spid="_x0000_s1026" style="position:absolute;margin-left:45.4pt;margin-top:12.95pt;width:121pt;height:.1pt;z-index:-15723008;visibility:visible;mso-wrap-style:square;mso-wrap-distance-left:0;mso-wrap-distance-top:0;mso-wrap-distance-right:0;mso-wrap-distance-bottom:0;mso-position-horizontal:absolute;mso-position-horizontal-relative:page;mso-position-vertical:absolute;mso-position-vertical-relative:text;v-text-anchor:top" coordsize="1536700,1270" o:gfxdata="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" path="m,l1536192,e" filled="f" strokeweight=".14433mm">
+              <v:shape w14:anchorId="03553E7B" id="Graphic 22" o:spid="_x0000_s1026" style="position:absolute;margin-left:45.4pt;margin-top:12.95pt;width:121pt;height:.1pt;z-index:-15723008;visibility:visible;mso-wrap-style:square;mso-wrap-distance-left:0;mso-wrap-distance-top:0;mso-wrap-distance-right:0;mso-wrap-distance-bottom:0;mso-position-horizontal:absolute;mso-position-horizontal-relative:page;mso-position-vertical:absolute;mso-position-vertical-relative:text;v-text-anchor:top" coordsize="1536700,1270" o:gfxdata="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" path="m,l1536192,e" filled="f" strokeweight=".14433mm">
                 <v:path arrowok="t"/>
                 <w10:wrap type="topAndBottom" anchorx="page"/>
               </v:shape>
@@ -3682,7 +3780,7 @@
           </mc:Choice>
           <mc:Fallback>
             <w:pict>
-              <v:shape w14:anchorId="631561D7" id="Graphic 23" o:spid="_x0000_s1026" style="position:absolute;margin-left:431.95pt;margin-top:12.95pt;width:121pt;height:.1pt;z-index:-15722496;visibility:visible;mso-wrap-style:square;mso-wrap-distance-left:0;mso-wrap-distance-top:0;mso-wrap-distance-right:0;mso-wrap-distance-bottom:0;mso-position-horizontal:absolute;mso-position-horizontal-relative:page;mso-position-vertical:absolute;mso-position-vertical-relative:text;v-text-anchor:top" coordsize="1536700,1270" o:gfxdata="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" path="m,l1536192,e" filled="f" strokeweight=".14433mm">
+              <v:shape w14:anchorId="1EC0856B" id="Graphic 23" o:spid="_x0000_s1026" style="position:absolute;margin-left:431.95pt;margin-top:12.95pt;width:121pt;height:.1pt;z-index:-15722496;visibility:visible;mso-wrap-style:square;mso-wrap-distance-left:0;mso-wrap-distance-top:0;mso-wrap-distance-right:0;mso-wrap-distance-bottom:0;mso-position-horizontal:absolute;mso-position-horizontal-relative:page;mso-position-vertical:absolute;mso-position-vertical-relative:text;v-text-anchor:top" coordsize="1536700,1270" o:gfxdata="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" path="m,l1536192,e" filled="f" strokeweight=".14433mm">
                 <v:path arrowok="t"/>
                 <w10:wrap type="topAndBottom" anchorx="page"/>
               </v:shape>

</xml_diff>